<commit_message>
docs/howto.write.configuration.file.docx:     Correct the woring description.
</commit_message>
<xml_diff>
--- a/docs/howto.write.configuration.file.docx
+++ b/docs/howto.write.configuration.file.docx
@@ -518,7 +518,19 @@
         <w:rPr>
           <w:rFonts w:hint="eastAsia"/>
         </w:rPr>
-        <w:t>, where 1C00 and 500 is the GPIO base address for SandyBridge/IvyBridge and Haswell, 4E is the I/O address for SuperIO.</w:t>
+        <w:t xml:space="preserve">, where </w:t>
+      </w:r>
+      <w:r>
+        <w:rPr>
+          <w:rFonts w:hint="eastAsia"/>
+        </w:rPr>
+        <w:t>500 and 1C</w:t>
+      </w:r>
+      <w:r>
+        <w:rPr>
+          <w:rFonts w:hint="eastAsia"/>
+        </w:rPr>
+        <w:t>00 is the GPIO base address for SandyBridge/IvyBridge and Haswell, 4E is the I/O address for SuperIO.</w:t>
       </w:r>
     </w:p>
     <w:p>

</xml_diff>

<commit_message>
modified:   docs/howto.write.configuration.file.docx     1. Change rule for GPIO loopback configuration file. Use SuperIO name,        NCT6776F, FIN71889AD... etc, to replace SIO in configuration file.     2. Correct typo errors in Bypass configuration.     3. Add Watchdog Timer test.
</commit_message>
<xml_diff>
--- a/docs/howto.write.configuration.file.docx
+++ b/docs/howto.write.configuration.file.docx
@@ -6,81 +6,108 @@
       <w:pPr>
         <w:jc w:val="center"/>
         <w:rPr>
+          <w:rFonts w:asciiTheme="majorHAnsi" w:hAnsiTheme="majorHAnsi" w:hint="eastAsia"/>
+          <w:b/>
+          <w:sz w:val="40"/>
+          <w:szCs w:val="40"/>
+        </w:rPr>
+      </w:pPr>
+      <w:r>
+        <w:rPr>
           <w:rFonts w:asciiTheme="majorHAnsi" w:hAnsiTheme="majorHAnsi"/>
           <w:b/>
-          <w:sz w:val="32"/>
-          <w:szCs w:val="32"/>
-        </w:rPr>
-      </w:pPr>
+          <w:sz w:val="40"/>
+          <w:szCs w:val="40"/>
+        </w:rPr>
+        <w:t xml:space="preserve">How to </w:t>
+      </w:r>
+      <w:r>
+        <w:rPr>
+          <w:rFonts w:asciiTheme="majorHAnsi" w:hAnsiTheme="majorHAnsi" w:hint="eastAsia"/>
+          <w:b/>
+          <w:sz w:val="40"/>
+          <w:szCs w:val="40"/>
+        </w:rPr>
+        <w:t>W</w:t>
+      </w:r>
       <w:r>
         <w:rPr>
           <w:rFonts w:asciiTheme="majorHAnsi" w:hAnsiTheme="majorHAnsi"/>
           <w:b/>
-          <w:sz w:val="32"/>
-          <w:szCs w:val="32"/>
-        </w:rPr>
-        <w:t xml:space="preserve">How to </w:t>
+          <w:sz w:val="40"/>
+          <w:szCs w:val="40"/>
+        </w:rPr>
+        <w:t xml:space="preserve">irte a </w:t>
       </w:r>
       <w:r>
         <w:rPr>
           <w:rFonts w:asciiTheme="majorHAnsi" w:hAnsiTheme="majorHAnsi" w:hint="eastAsia"/>
           <w:b/>
-          <w:sz w:val="32"/>
-          <w:szCs w:val="32"/>
-        </w:rPr>
-        <w:t>W</w:t>
+          <w:sz w:val="40"/>
+          <w:szCs w:val="40"/>
+        </w:rPr>
+        <w:t>C</w:t>
       </w:r>
       <w:r>
         <w:rPr>
           <w:rFonts w:asciiTheme="majorHAnsi" w:hAnsiTheme="majorHAnsi"/>
           <w:b/>
-          <w:sz w:val="32"/>
-          <w:szCs w:val="32"/>
-        </w:rPr>
-        <w:t xml:space="preserve">irte a </w:t>
+          <w:sz w:val="40"/>
+          <w:szCs w:val="40"/>
+        </w:rPr>
+        <w:t xml:space="preserve">onfiguration </w:t>
       </w:r>
       <w:r>
         <w:rPr>
           <w:rFonts w:asciiTheme="majorHAnsi" w:hAnsiTheme="majorHAnsi" w:hint="eastAsia"/>
           <w:b/>
-          <w:sz w:val="32"/>
-          <w:szCs w:val="32"/>
-        </w:rPr>
-        <w:t>C</w:t>
+          <w:sz w:val="40"/>
+          <w:szCs w:val="40"/>
+        </w:rPr>
+        <w:t>F</w:t>
       </w:r>
       <w:r>
         <w:rPr>
           <w:rFonts w:asciiTheme="majorHAnsi" w:hAnsiTheme="majorHAnsi"/>
           <w:b/>
-          <w:sz w:val="32"/>
-          <w:szCs w:val="32"/>
-        </w:rPr>
-        <w:t xml:space="preserve">onfiguration </w:t>
-      </w:r>
-      <w:r>
+          <w:sz w:val="40"/>
+          <w:szCs w:val="40"/>
+        </w:rPr>
+        <w:t>ile</w:t>
+      </w:r>
+    </w:p>
+    <w:p>
+      <w:pPr>
+        <w:jc w:val="center"/>
         <w:rPr>
           <w:rFonts w:asciiTheme="majorHAnsi" w:hAnsiTheme="majorHAnsi" w:hint="eastAsia"/>
           <w:b/>
-          <w:sz w:val="32"/>
-          <w:szCs w:val="32"/>
-        </w:rPr>
-        <w:t>F</w:t>
-      </w:r>
+          <w:szCs w:val="24"/>
+        </w:rPr>
+      </w:pPr>
+    </w:p>
+    <w:p>
+      <w:pPr>
+        <w:jc w:val="center"/>
+        <w:rPr>
+          <w:rFonts w:asciiTheme="majorHAnsi" w:hAnsiTheme="majorHAnsi" w:hint="eastAsia"/>
+          <w:b/>
+          <w:szCs w:val="24"/>
+        </w:rPr>
+      </w:pPr>
       <w:r>
         <w:rPr>
           <w:rFonts w:asciiTheme="majorHAnsi" w:hAnsiTheme="majorHAnsi"/>
           <w:b/>
-          <w:sz w:val="32"/>
-          <w:szCs w:val="32"/>
-        </w:rPr>
-        <w:t xml:space="preserve">ile for GPIO </w:t>
+          <w:szCs w:val="24"/>
+        </w:rPr>
+        <w:t xml:space="preserve">GPIO </w:t>
       </w:r>
       <w:r>
         <w:rPr>
           <w:rFonts w:asciiTheme="majorHAnsi" w:hAnsiTheme="majorHAnsi" w:hint="eastAsia"/>
           <w:b/>
-          <w:sz w:val="32"/>
-          <w:szCs w:val="32"/>
+          <w:szCs w:val="24"/>
         </w:rPr>
         <w:t>L</w:t>
       </w:r>
@@ -88,8 +115,7 @@
         <w:rPr>
           <w:rFonts w:asciiTheme="majorHAnsi" w:hAnsiTheme="majorHAnsi"/>
           <w:b/>
-          <w:sz w:val="32"/>
-          <w:szCs w:val="32"/>
+          <w:szCs w:val="24"/>
         </w:rPr>
         <w:t>oopba</w:t>
       </w:r>
@@ -97,27 +123,656 @@
         <w:rPr>
           <w:rFonts w:asciiTheme="majorHAnsi" w:hAnsiTheme="majorHAnsi"/>
           <w:b/>
-          <w:sz w:val="32"/>
-          <w:szCs w:val="32"/>
-        </w:rPr>
-        <w:t>ck, Hardware Monitor and Bypass</w:t>
+          <w:szCs w:val="24"/>
+        </w:rPr>
+        <w:t>ck</w:t>
       </w:r>
       <w:r>
         <w:rPr>
           <w:rFonts w:asciiTheme="majorHAnsi" w:hAnsiTheme="majorHAnsi" w:hint="eastAsia"/>
           <w:b/>
-          <w:sz w:val="32"/>
-          <w:szCs w:val="32"/>
-        </w:rPr>
-        <w:t xml:space="preserve"> Test Program</w:t>
-      </w:r>
-    </w:p>
-    <w:p/>
-    <w:p>
-      <w:r>
-        <w:rPr>
-          <w:rFonts w:hint="eastAsia"/>
-        </w:rPr>
+          <w:szCs w:val="24"/>
+        </w:rPr>
+        <w:t xml:space="preserve"> / </w:t>
+      </w:r>
+      <w:r>
+        <w:rPr>
+          <w:rFonts w:asciiTheme="majorHAnsi" w:hAnsiTheme="majorHAnsi"/>
+          <w:b/>
+          <w:szCs w:val="24"/>
+        </w:rPr>
+        <w:t xml:space="preserve">Hardware Monitor </w:t>
+      </w:r>
+      <w:r>
+        <w:rPr>
+          <w:rFonts w:asciiTheme="majorHAnsi" w:hAnsiTheme="majorHAnsi" w:hint="eastAsia"/>
+          <w:b/>
+          <w:szCs w:val="24"/>
+        </w:rPr>
+        <w:t xml:space="preserve">/ </w:t>
+      </w:r>
+      <w:r>
+        <w:rPr>
+          <w:rFonts w:asciiTheme="majorHAnsi" w:hAnsiTheme="majorHAnsi"/>
+          <w:b/>
+          <w:szCs w:val="24"/>
+        </w:rPr>
+        <w:t>Bypass</w:t>
+      </w:r>
+      <w:r>
+        <w:rPr>
+          <w:rFonts w:asciiTheme="majorHAnsi" w:hAnsiTheme="majorHAnsi" w:hint="eastAsia"/>
+          <w:b/>
+          <w:szCs w:val="24"/>
+        </w:rPr>
+        <w:t xml:space="preserve"> / Watchdog Timer</w:t>
+      </w:r>
+    </w:p>
+    <w:p>
+      <w:pPr>
+        <w:jc w:val="center"/>
+        <w:rPr>
+          <w:rFonts w:asciiTheme="majorHAnsi" w:hAnsiTheme="majorHAnsi" w:hint="eastAsia"/>
+          <w:b/>
+          <w:szCs w:val="24"/>
+        </w:rPr>
+      </w:pPr>
+    </w:p>
+    <w:p>
+      <w:pPr>
+        <w:jc w:val="center"/>
+        <w:rPr>
+          <w:rFonts w:asciiTheme="majorHAnsi" w:hAnsiTheme="majorHAnsi" w:hint="eastAsia"/>
+          <w:b/>
+          <w:szCs w:val="24"/>
+        </w:rPr>
+      </w:pPr>
+    </w:p>
+    <w:p>
+      <w:pPr>
+        <w:jc w:val="center"/>
+        <w:rPr>
+          <w:rFonts w:asciiTheme="majorHAnsi" w:hAnsiTheme="majorHAnsi" w:hint="eastAsia"/>
+          <w:b/>
+          <w:szCs w:val="24"/>
+        </w:rPr>
+      </w:pPr>
+    </w:p>
+    <w:p>
+      <w:pPr>
+        <w:jc w:val="center"/>
+        <w:rPr>
+          <w:rFonts w:asciiTheme="majorHAnsi" w:hAnsiTheme="majorHAnsi" w:hint="eastAsia"/>
+          <w:b/>
+          <w:szCs w:val="24"/>
+        </w:rPr>
+      </w:pPr>
+    </w:p>
+    <w:p>
+      <w:pPr>
+        <w:jc w:val="center"/>
+        <w:rPr>
+          <w:rFonts w:asciiTheme="majorHAnsi" w:hAnsiTheme="majorHAnsi" w:hint="eastAsia"/>
+          <w:b/>
+          <w:szCs w:val="24"/>
+        </w:rPr>
+      </w:pPr>
+    </w:p>
+    <w:p>
+      <w:pPr>
+        <w:jc w:val="center"/>
+        <w:rPr>
+          <w:rFonts w:asciiTheme="majorHAnsi" w:hAnsiTheme="majorHAnsi" w:hint="eastAsia"/>
+          <w:b/>
+          <w:szCs w:val="24"/>
+        </w:rPr>
+      </w:pPr>
+    </w:p>
+    <w:p>
+      <w:pPr>
+        <w:jc w:val="center"/>
+        <w:rPr>
+          <w:rFonts w:asciiTheme="majorHAnsi" w:hAnsiTheme="majorHAnsi" w:hint="eastAsia"/>
+          <w:b/>
+          <w:szCs w:val="24"/>
+        </w:rPr>
+      </w:pPr>
+    </w:p>
+    <w:p>
+      <w:pPr>
+        <w:jc w:val="center"/>
+        <w:rPr>
+          <w:rFonts w:asciiTheme="majorHAnsi" w:hAnsiTheme="majorHAnsi" w:hint="eastAsia"/>
+          <w:b/>
+          <w:szCs w:val="24"/>
+        </w:rPr>
+      </w:pPr>
+    </w:p>
+    <w:p>
+      <w:pPr>
+        <w:jc w:val="center"/>
+        <w:rPr>
+          <w:rFonts w:asciiTheme="majorHAnsi" w:hAnsiTheme="majorHAnsi" w:hint="eastAsia"/>
+          <w:b/>
+          <w:szCs w:val="24"/>
+        </w:rPr>
+      </w:pPr>
+    </w:p>
+    <w:p>
+      <w:pPr>
+        <w:jc w:val="center"/>
+        <w:rPr>
+          <w:rFonts w:asciiTheme="majorHAnsi" w:hAnsiTheme="majorHAnsi" w:hint="eastAsia"/>
+          <w:b/>
+          <w:szCs w:val="24"/>
+        </w:rPr>
+      </w:pPr>
+    </w:p>
+    <w:p>
+      <w:pPr>
+        <w:jc w:val="center"/>
+        <w:rPr>
+          <w:rFonts w:asciiTheme="majorHAnsi" w:hAnsiTheme="majorHAnsi" w:hint="eastAsia"/>
+          <w:b/>
+          <w:szCs w:val="24"/>
+        </w:rPr>
+      </w:pPr>
+    </w:p>
+    <w:p>
+      <w:pPr>
+        <w:jc w:val="center"/>
+        <w:rPr>
+          <w:rFonts w:asciiTheme="majorHAnsi" w:hAnsiTheme="majorHAnsi" w:hint="eastAsia"/>
+          <w:b/>
+          <w:szCs w:val="24"/>
+        </w:rPr>
+      </w:pPr>
+    </w:p>
+    <w:p>
+      <w:pPr>
+        <w:jc w:val="center"/>
+        <w:rPr>
+          <w:rFonts w:asciiTheme="majorHAnsi" w:hAnsiTheme="majorHAnsi"/>
+          <w:b/>
+          <w:szCs w:val="24"/>
+        </w:rPr>
+      </w:pPr>
+      <w:r>
+        <w:rPr>
+          <w:rFonts w:asciiTheme="majorHAnsi" w:hAnsiTheme="majorHAnsi" w:hint="eastAsia"/>
+          <w:b/>
+          <w:szCs w:val="24"/>
+        </w:rPr>
+        <w:t>Ver. 1.01</w:t>
+      </w:r>
+    </w:p>
+    <w:p>
+      <w:pPr>
+        <w:widowControl/>
+        <w:rPr>
+          <w:rFonts w:asciiTheme="majorHAnsi" w:hAnsiTheme="majorHAnsi"/>
+          <w:sz w:val="22"/>
+        </w:rPr>
+      </w:pPr>
+      <w:r>
+        <w:rPr>
+          <w:rFonts w:asciiTheme="majorHAnsi" w:hAnsiTheme="majorHAnsi"/>
+          <w:sz w:val="22"/>
+        </w:rPr>
+        <w:br w:type="page"/>
+      </w:r>
+    </w:p>
+    <w:p>
+      <w:pPr>
+        <w:rPr>
+          <w:rFonts w:asciiTheme="majorHAnsi" w:hAnsiTheme="majorHAnsi"/>
+          <w:b/>
+          <w:szCs w:val="24"/>
+        </w:rPr>
+      </w:pPr>
+      <w:r>
+        <w:rPr>
+          <w:rFonts w:asciiTheme="majorHAnsi" w:hAnsiTheme="majorHAnsi" w:hint="eastAsia"/>
+          <w:b/>
+          <w:szCs w:val="24"/>
+        </w:rPr>
+        <w:lastRenderedPageBreak/>
+        <w:t>History</w:t>
+      </w:r>
+    </w:p>
+    <w:p>
+      <w:pPr>
+        <w:rPr>
+          <w:rFonts w:asciiTheme="majorHAnsi" w:hAnsiTheme="majorHAnsi"/>
+          <w:b/>
+          <w:sz w:val="20"/>
+          <w:szCs w:val="20"/>
+        </w:rPr>
+      </w:pPr>
+    </w:p>
+    <w:tbl>
+      <w:tblPr>
+        <w:tblStyle w:val="ac"/>
+        <w:tblW w:w="0" w:type="auto"/>
+        <w:tblLook w:val="04A0"/>
+      </w:tblPr>
+      <w:tblGrid>
+        <w:gridCol w:w="1515"/>
+        <w:gridCol w:w="710"/>
+        <w:gridCol w:w="1285"/>
+        <w:gridCol w:w="5012"/>
+      </w:tblGrid>
+      <w:tr>
+        <w:tc>
+          <w:tcPr>
+            <w:tcW w:w="1515" w:type="dxa"/>
+          </w:tcPr>
+          <w:p>
+            <w:pPr>
+              <w:rPr>
+                <w:rFonts w:asciiTheme="majorHAnsi" w:hAnsiTheme="majorHAnsi"/>
+                <w:b/>
+                <w:sz w:val="20"/>
+                <w:szCs w:val="20"/>
+              </w:rPr>
+            </w:pPr>
+            <w:r>
+              <w:rPr>
+                <w:rFonts w:asciiTheme="majorHAnsi" w:hAnsiTheme="majorHAnsi" w:hint="eastAsia"/>
+                <w:b/>
+                <w:sz w:val="20"/>
+                <w:szCs w:val="20"/>
+              </w:rPr>
+              <w:t>Date</w:t>
+            </w:r>
+          </w:p>
+        </w:tc>
+        <w:tc>
+          <w:tcPr>
+            <w:tcW w:w="710" w:type="dxa"/>
+          </w:tcPr>
+          <w:p>
+            <w:pPr>
+              <w:rPr>
+                <w:rFonts w:asciiTheme="majorHAnsi" w:hAnsiTheme="majorHAnsi"/>
+                <w:b/>
+                <w:sz w:val="20"/>
+                <w:szCs w:val="20"/>
+              </w:rPr>
+            </w:pPr>
+            <w:r>
+              <w:rPr>
+                <w:rFonts w:asciiTheme="majorHAnsi" w:hAnsiTheme="majorHAnsi" w:hint="eastAsia"/>
+                <w:b/>
+                <w:sz w:val="20"/>
+                <w:szCs w:val="20"/>
+              </w:rPr>
+              <w:t>Ver.</w:t>
+            </w:r>
+          </w:p>
+        </w:tc>
+        <w:tc>
+          <w:tcPr>
+            <w:tcW w:w="1285" w:type="dxa"/>
+          </w:tcPr>
+          <w:p>
+            <w:pPr>
+              <w:rPr>
+                <w:rFonts w:asciiTheme="majorHAnsi" w:hAnsiTheme="majorHAnsi"/>
+                <w:b/>
+                <w:sz w:val="20"/>
+                <w:szCs w:val="20"/>
+              </w:rPr>
+            </w:pPr>
+            <w:r>
+              <w:rPr>
+                <w:rFonts w:asciiTheme="majorHAnsi" w:hAnsiTheme="majorHAnsi" w:hint="eastAsia"/>
+                <w:b/>
+                <w:sz w:val="20"/>
+                <w:szCs w:val="20"/>
+              </w:rPr>
+              <w:t>Author</w:t>
+            </w:r>
+          </w:p>
+        </w:tc>
+        <w:tc>
+          <w:tcPr>
+            <w:tcW w:w="5012" w:type="dxa"/>
+          </w:tcPr>
+          <w:p>
+            <w:pPr>
+              <w:jc w:val="center"/>
+              <w:rPr>
+                <w:rFonts w:asciiTheme="majorHAnsi" w:hAnsiTheme="majorHAnsi"/>
+                <w:b/>
+                <w:sz w:val="20"/>
+                <w:szCs w:val="20"/>
+              </w:rPr>
+            </w:pPr>
+            <w:r>
+              <w:rPr>
+                <w:rFonts w:asciiTheme="majorHAnsi" w:hAnsiTheme="majorHAnsi" w:hint="eastAsia"/>
+                <w:b/>
+                <w:sz w:val="20"/>
+                <w:szCs w:val="20"/>
+              </w:rPr>
+              <w:t>Comment</w:t>
+            </w:r>
+          </w:p>
+        </w:tc>
+      </w:tr>
+      <w:tr>
+        <w:tc>
+          <w:tcPr>
+            <w:tcW w:w="1515" w:type="dxa"/>
+          </w:tcPr>
+          <w:p>
+            <w:pPr>
+              <w:rPr>
+                <w:rFonts w:asciiTheme="majorHAnsi" w:hAnsiTheme="majorHAnsi"/>
+                <w:sz w:val="20"/>
+                <w:szCs w:val="20"/>
+              </w:rPr>
+            </w:pPr>
+            <w:r>
+              <w:rPr>
+                <w:rFonts w:asciiTheme="majorHAnsi" w:hAnsiTheme="majorHAnsi" w:hint="eastAsia"/>
+                <w:sz w:val="20"/>
+                <w:szCs w:val="20"/>
+              </w:rPr>
+              <w:t>02/25/2014</w:t>
+            </w:r>
+          </w:p>
+        </w:tc>
+        <w:tc>
+          <w:tcPr>
+            <w:tcW w:w="710" w:type="dxa"/>
+          </w:tcPr>
+          <w:p>
+            <w:pPr>
+              <w:rPr>
+                <w:rFonts w:asciiTheme="majorHAnsi" w:hAnsiTheme="majorHAnsi"/>
+                <w:sz w:val="20"/>
+                <w:szCs w:val="20"/>
+              </w:rPr>
+            </w:pPr>
+            <w:r>
+              <w:rPr>
+                <w:rFonts w:asciiTheme="majorHAnsi" w:hAnsiTheme="majorHAnsi" w:hint="eastAsia"/>
+                <w:sz w:val="20"/>
+                <w:szCs w:val="20"/>
+              </w:rPr>
+              <w:t>1.0</w:t>
+            </w:r>
+            <w:r>
+              <w:rPr>
+                <w:rFonts w:asciiTheme="majorHAnsi" w:hAnsiTheme="majorHAnsi" w:hint="eastAsia"/>
+                <w:sz w:val="20"/>
+                <w:szCs w:val="20"/>
+              </w:rPr>
+              <w:t>0</w:t>
+            </w:r>
+          </w:p>
+        </w:tc>
+        <w:tc>
+          <w:tcPr>
+            <w:tcW w:w="1285" w:type="dxa"/>
+          </w:tcPr>
+          <w:p>
+            <w:pPr>
+              <w:rPr>
+                <w:rFonts w:asciiTheme="majorHAnsi" w:hAnsiTheme="majorHAnsi"/>
+                <w:sz w:val="20"/>
+                <w:szCs w:val="20"/>
+              </w:rPr>
+            </w:pPr>
+            <w:r>
+              <w:rPr>
+                <w:rFonts w:asciiTheme="majorHAnsi" w:hAnsiTheme="majorHAnsi" w:hint="eastAsia"/>
+                <w:sz w:val="20"/>
+                <w:szCs w:val="20"/>
+              </w:rPr>
+              <w:t>Plany Kao</w:t>
+            </w:r>
+          </w:p>
+        </w:tc>
+        <w:tc>
+          <w:tcPr>
+            <w:tcW w:w="5012" w:type="dxa"/>
+          </w:tcPr>
+          <w:p>
+            <w:pPr>
+              <w:rPr>
+                <w:rFonts w:asciiTheme="majorHAnsi" w:hAnsiTheme="majorHAnsi"/>
+                <w:sz w:val="20"/>
+                <w:szCs w:val="20"/>
+              </w:rPr>
+            </w:pPr>
+            <w:r>
+              <w:rPr>
+                <w:rFonts w:asciiTheme="majorHAnsi" w:hAnsiTheme="majorHAnsi" w:hint="eastAsia"/>
+                <w:sz w:val="20"/>
+                <w:szCs w:val="20"/>
+              </w:rPr>
+              <w:t>First release.</w:t>
+            </w:r>
+          </w:p>
+        </w:tc>
+      </w:tr>
+      <w:tr>
+        <w:tc>
+          <w:tcPr>
+            <w:tcW w:w="1515" w:type="dxa"/>
+          </w:tcPr>
+          <w:p>
+            <w:pPr>
+              <w:rPr>
+                <w:rFonts w:asciiTheme="majorHAnsi" w:hAnsiTheme="majorHAnsi" w:hint="eastAsia"/>
+                <w:sz w:val="20"/>
+                <w:szCs w:val="20"/>
+              </w:rPr>
+            </w:pPr>
+            <w:r>
+              <w:rPr>
+                <w:rFonts w:asciiTheme="majorHAnsi" w:hAnsiTheme="majorHAnsi" w:hint="eastAsia"/>
+                <w:sz w:val="20"/>
+                <w:szCs w:val="20"/>
+              </w:rPr>
+              <w:t>03/06/2014</w:t>
+            </w:r>
+          </w:p>
+        </w:tc>
+        <w:tc>
+          <w:tcPr>
+            <w:tcW w:w="710" w:type="dxa"/>
+          </w:tcPr>
+          <w:p>
+            <w:pPr>
+              <w:rPr>
+                <w:rFonts w:asciiTheme="majorHAnsi" w:hAnsiTheme="majorHAnsi" w:hint="eastAsia"/>
+                <w:sz w:val="20"/>
+                <w:szCs w:val="20"/>
+              </w:rPr>
+            </w:pPr>
+            <w:r>
+              <w:rPr>
+                <w:rFonts w:asciiTheme="majorHAnsi" w:hAnsiTheme="majorHAnsi" w:hint="eastAsia"/>
+                <w:sz w:val="20"/>
+                <w:szCs w:val="20"/>
+              </w:rPr>
+              <w:t>1.01</w:t>
+            </w:r>
+          </w:p>
+        </w:tc>
+        <w:tc>
+          <w:tcPr>
+            <w:tcW w:w="1285" w:type="dxa"/>
+          </w:tcPr>
+          <w:p>
+            <w:pPr>
+              <w:rPr>
+                <w:rFonts w:asciiTheme="majorHAnsi" w:hAnsiTheme="majorHAnsi" w:hint="eastAsia"/>
+                <w:sz w:val="20"/>
+                <w:szCs w:val="20"/>
+              </w:rPr>
+            </w:pPr>
+            <w:r>
+              <w:rPr>
+                <w:rFonts w:asciiTheme="majorHAnsi" w:hAnsiTheme="majorHAnsi" w:hint="eastAsia"/>
+                <w:sz w:val="20"/>
+                <w:szCs w:val="20"/>
+              </w:rPr>
+              <w:t>Plany Kao</w:t>
+            </w:r>
+          </w:p>
+        </w:tc>
+        <w:tc>
+          <w:tcPr>
+            <w:tcW w:w="5012" w:type="dxa"/>
+          </w:tcPr>
+          <w:p>
+            <w:pPr>
+              <w:pStyle w:val="a7"/>
+              <w:numPr>
+                <w:ilvl w:val="0"/>
+                <w:numId w:val="5"/>
+              </w:numPr>
+              <w:ind w:leftChars="0"/>
+              <w:rPr>
+                <w:rFonts w:asciiTheme="majorHAnsi" w:hAnsiTheme="majorHAnsi" w:hint="eastAsia"/>
+                <w:sz w:val="20"/>
+                <w:szCs w:val="20"/>
+              </w:rPr>
+            </w:pPr>
+            <w:r>
+              <w:rPr>
+                <w:rFonts w:asciiTheme="majorHAnsi" w:hAnsiTheme="majorHAnsi" w:hint="eastAsia"/>
+                <w:sz w:val="20"/>
+                <w:szCs w:val="20"/>
+              </w:rPr>
+              <w:t>Change rule for GPIO loopback configuration file. Use SuperIO name, NCT6776F, FIN71889AD</w:t>
+            </w:r>
+            <w:r>
+              <w:rPr>
+                <w:rFonts w:asciiTheme="majorHAnsi" w:hAnsiTheme="majorHAnsi"/>
+                <w:sz w:val="20"/>
+                <w:szCs w:val="20"/>
+              </w:rPr>
+              <w:t>…</w:t>
+            </w:r>
+            <w:r>
+              <w:rPr>
+                <w:rFonts w:asciiTheme="majorHAnsi" w:hAnsiTheme="majorHAnsi" w:hint="eastAsia"/>
+                <w:sz w:val="20"/>
+                <w:szCs w:val="20"/>
+              </w:rPr>
+              <w:t xml:space="preserve">etc, to replace SIO in </w:t>
+            </w:r>
+            <w:r>
+              <w:rPr>
+                <w:rFonts w:asciiTheme="majorHAnsi" w:hAnsiTheme="majorHAnsi"/>
+                <w:sz w:val="20"/>
+                <w:szCs w:val="20"/>
+              </w:rPr>
+              <w:t>configuration</w:t>
+            </w:r>
+            <w:r>
+              <w:rPr>
+                <w:rFonts w:asciiTheme="majorHAnsi" w:hAnsiTheme="majorHAnsi" w:hint="eastAsia"/>
+                <w:sz w:val="20"/>
+                <w:szCs w:val="20"/>
+              </w:rPr>
+              <w:t xml:space="preserve"> file.</w:t>
+            </w:r>
+          </w:p>
+          <w:p>
+            <w:pPr>
+              <w:pStyle w:val="a7"/>
+              <w:numPr>
+                <w:ilvl w:val="0"/>
+                <w:numId w:val="5"/>
+              </w:numPr>
+              <w:ind w:leftChars="0"/>
+              <w:rPr>
+                <w:rFonts w:asciiTheme="majorHAnsi" w:hAnsiTheme="majorHAnsi" w:hint="eastAsia"/>
+                <w:sz w:val="20"/>
+                <w:szCs w:val="20"/>
+              </w:rPr>
+            </w:pPr>
+            <w:r>
+              <w:rPr>
+                <w:rFonts w:asciiTheme="majorHAnsi" w:hAnsiTheme="majorHAnsi" w:hint="eastAsia"/>
+                <w:sz w:val="20"/>
+                <w:szCs w:val="20"/>
+              </w:rPr>
+              <w:t>Correct typo errors in Bypass configuration.</w:t>
+            </w:r>
+          </w:p>
+          <w:p>
+            <w:pPr>
+              <w:pStyle w:val="a7"/>
+              <w:numPr>
+                <w:ilvl w:val="0"/>
+                <w:numId w:val="5"/>
+              </w:numPr>
+              <w:ind w:leftChars="0"/>
+              <w:rPr>
+                <w:rFonts w:asciiTheme="majorHAnsi" w:hAnsiTheme="majorHAnsi" w:hint="eastAsia"/>
+                <w:sz w:val="20"/>
+                <w:szCs w:val="20"/>
+              </w:rPr>
+            </w:pPr>
+            <w:r>
+              <w:rPr>
+                <w:rFonts w:asciiTheme="majorHAnsi" w:hAnsiTheme="majorHAnsi" w:hint="eastAsia"/>
+                <w:sz w:val="20"/>
+                <w:szCs w:val="20"/>
+              </w:rPr>
+              <w:t xml:space="preserve">Add </w:t>
+            </w:r>
+            <w:r>
+              <w:rPr>
+                <w:rFonts w:asciiTheme="majorHAnsi" w:hAnsiTheme="majorHAnsi" w:hint="eastAsia"/>
+                <w:sz w:val="20"/>
+                <w:szCs w:val="20"/>
+              </w:rPr>
+              <w:t>Watchdog Timer test.</w:t>
+            </w:r>
+          </w:p>
+        </w:tc>
+      </w:tr>
+    </w:tbl>
+    <w:p>
+      <w:pPr>
+        <w:rPr>
+          <w:rFonts w:asciiTheme="majorHAnsi" w:hAnsiTheme="majorHAnsi"/>
+          <w:sz w:val="20"/>
+          <w:szCs w:val="20"/>
+        </w:rPr>
+      </w:pPr>
+    </w:p>
+    <w:p>
+      <w:pPr>
+        <w:widowControl/>
+        <w:rPr>
+          <w:sz w:val="20"/>
+          <w:szCs w:val="20"/>
+        </w:rPr>
+      </w:pPr>
+      <w:r>
+        <w:rPr>
+          <w:sz w:val="20"/>
+          <w:szCs w:val="20"/>
+        </w:rPr>
+        <w:br w:type="page"/>
+      </w:r>
+    </w:p>
+    <w:p>
+      <w:r>
+        <w:rPr>
+          <w:rFonts w:hint="eastAsia"/>
+        </w:rPr>
+        <w:lastRenderedPageBreak/>
         <w:t>Most information can be found in schematic</w:t>
       </w:r>
       <w:r>
@@ -434,7 +1089,16 @@
         </w:rPr>
       </w:pPr>
       <w:r>
-        <w:t>Write SIO/PCH and GPIO base address in the same line, sep</w:t>
+        <w:t xml:space="preserve">Write </w:t>
+      </w:r>
+      <w:r>
+        <w:rPr>
+          <w:rFonts w:hint="eastAsia"/>
+        </w:rPr>
+        <w:t>SuperIO chip name/PCH</w:t>
+      </w:r>
+      <w:r>
+        <w:t xml:space="preserve"> and GPIO base address in the same line, sep</w:t>
       </w:r>
       <w:r>
         <w:rPr>
@@ -509,7 +1173,14 @@
           <w:rFonts w:hint="eastAsia"/>
           <w:i/>
         </w:rPr>
-        <w:t>SIO 4E</w:t>
+        <w:t>NCT6776F</w:t>
+      </w:r>
+      <w:r>
+        <w:rPr>
+          <w:rFonts w:hint="eastAsia"/>
+          <w:i/>
+        </w:rPr>
+        <w:t xml:space="preserve"> 4E</w:t>
       </w:r>
       <w:r>
         <w:t>”</w:t>
@@ -1644,7 +2315,14 @@
         <w:rPr>
           <w:rFonts w:hint="eastAsia"/>
         </w:rPr>
-        <w:t xml:space="preserve"> etc, so this line should be </w:t>
+        <w:t xml:space="preserve"> etc, </w:t>
+      </w:r>
+      <w:r>
+        <w:rPr>
+          <w:rFonts w:hint="eastAsia"/>
+        </w:rPr>
+        <w:lastRenderedPageBreak/>
+        <w:t xml:space="preserve">so this line should be </w:t>
       </w:r>
       <w:r>
         <w:t>“</w:t>
@@ -2059,7 +2737,6 @@
         <w:rPr>
           <w:rFonts w:hint="eastAsia"/>
         </w:rPr>
-        <w:lastRenderedPageBreak/>
         <w:t xml:space="preserve">Write SuperIO chip name and I/O address in the same line, </w:t>
       </w:r>
       <w:r>
@@ -2614,7 +3291,6 @@
           <w:rFonts w:hint="eastAsia"/>
           <w:noProof/>
         </w:rPr>
-        <w:lastRenderedPageBreak/>
         <w:drawing>
           <wp:inline distT="0" distB="0" distL="0" distR="0">
             <wp:extent cx="4029075" cy="2657475"/>
@@ -2785,6 +3461,7 @@
           <w:rFonts w:hint="eastAsia"/>
           <w:noProof/>
         </w:rPr>
+        <w:lastRenderedPageBreak/>
         <w:drawing>
           <wp:inline distT="0" distB="0" distL="0" distR="0">
             <wp:extent cx="5267325" cy="2838450"/>
@@ -3415,6 +4092,7 @@
         <w:rPr>
           <w:color w:val="FF0000"/>
         </w:rPr>
+        <w:lastRenderedPageBreak/>
         <w:t>CPU_FAN0, V6, 0, 0, 100, 10000, 0</w:t>
       </w:r>
     </w:p>
@@ -3905,7 +4583,52 @@
           <w:i/>
           <w:color w:val="000099"/>
         </w:rPr>
-        <w:t># 3rd line: 3 GPIOs for CFG, by order. pair1, pair2, pair3</w:t>
+        <w:t xml:space="preserve"># 3rd line: 3 GPIOs for CFG, by order. </w:t>
+      </w:r>
+      <w:r>
+        <w:rPr>
+          <w:rFonts w:hint="eastAsia"/>
+          <w:i/>
+          <w:color w:val="000099"/>
+        </w:rPr>
+        <w:t>cfg</w:t>
+      </w:r>
+      <w:r>
+        <w:rPr>
+          <w:i/>
+          <w:color w:val="000099"/>
+        </w:rPr>
+        <w:t xml:space="preserve">1, </w:t>
+      </w:r>
+      <w:r>
+        <w:rPr>
+          <w:rFonts w:hint="eastAsia"/>
+          <w:i/>
+          <w:color w:val="000099"/>
+        </w:rPr>
+        <w:t>cfg</w:t>
+      </w:r>
+      <w:r>
+        <w:rPr>
+          <w:i/>
+          <w:color w:val="000099"/>
+        </w:rPr>
+        <w:t xml:space="preserve">2, </w:t>
+      </w:r>
+      <w:r>
+        <w:rPr>
+          <w:rFonts w:hint="eastAsia"/>
+          <w:i/>
+          <w:color w:val="000099"/>
+        </w:rPr>
+        <w:t>cfg</w:t>
+      </w:r>
+      <w:r>
+        <w:rPr>
+          <w:i/>
+          <w:color w:val="000099"/>
+        </w:rPr>
+        <w:t>3</w:t>
       </w:r>
       <w:r>
         <w:rPr>
@@ -4079,7 +4802,14 @@
         <w:rPr>
           <w:rFonts w:hint="eastAsia"/>
         </w:rPr>
-        <w:t xml:space="preserve"> line. These GPIOs can be found in schematic of mother board</w:t>
+        <w:t xml:space="preserve"> line. These GPIOs can be found in schematic of mother </w:t>
+      </w:r>
+      <w:r>
+        <w:rPr>
+          <w:rFonts w:hint="eastAsia"/>
+        </w:rPr>
+        <w:lastRenderedPageBreak/>
+        <w:t>board</w:t>
       </w:r>
       <w:r>
         <w:rPr>
@@ -4346,7 +5076,6 @@
         <w:rPr>
           <w:rFonts w:hint="eastAsia"/>
         </w:rPr>
-        <w:lastRenderedPageBreak/>
         <w:t>Write GPIO for SENDBIT in 4</w:t>
       </w:r>
       <w:r>
@@ -4537,7 +5266,52 @@
         <w:rPr>
           <w:color w:val="000099"/>
         </w:rPr>
-        <w:t># 3rd line: 3 GPIOs for CFG, by order. pair1, pair2, pair3</w:t>
+        <w:t># 3rd line:</w:t>
+      </w:r>
+      <w:r>
+        <w:rPr>
+          <w:color w:val="000099"/>
+        </w:rPr>
+        <w:t xml:space="preserve"> 3 GPIOs for CFG, by order. </w:t>
+      </w:r>
+      <w:r>
+        <w:rPr>
+          <w:rFonts w:hint="eastAsia"/>
+          <w:color w:val="000099"/>
+        </w:rPr>
+        <w:t>cfg</w:t>
+      </w:r>
+      <w:r>
+        <w:rPr>
+          <w:color w:val="000099"/>
+        </w:rPr>
+        <w:t xml:space="preserve">1, </w:t>
+      </w:r>
+      <w:r>
+        <w:rPr>
+          <w:rFonts w:hint="eastAsia"/>
+          <w:color w:val="000099"/>
+        </w:rPr>
+        <w:t>cfg</w:t>
+      </w:r>
+      <w:r>
+        <w:rPr>
+          <w:color w:val="000099"/>
+        </w:rPr>
+        <w:t xml:space="preserve">2, </w:t>
+      </w:r>
+      <w:r>
+        <w:rPr>
+          <w:rFonts w:hint="eastAsia"/>
+          <w:color w:val="000099"/>
+        </w:rPr>
+        <w:t>cfg</w:t>
+      </w:r>
+      <w:r>
+        <w:rPr>
+          <w:color w:val="000099"/>
+        </w:rPr>
+        <w:t>3</w:t>
       </w:r>
     </w:p>
     <w:p>
@@ -4668,6 +5442,7 @@
         <w:rPr>
           <w:color w:val="000099"/>
         </w:rPr>
+        <w:lastRenderedPageBreak/>
         <w:t># 1st line: chip_name(PCH/SIO/AST1300), address(500/1C00/2E/4E)</w:t>
       </w:r>
     </w:p>
@@ -4698,7 +5473,52 @@
         <w:rPr>
           <w:color w:val="000099"/>
         </w:rPr>
-        <w:t># 3rd line: 3 GPIOs for CFG, by order. pair1, pair2, pair3</w:t>
+        <w:t># 3rd line:</w:t>
+      </w:r>
+      <w:r>
+        <w:rPr>
+          <w:color w:val="000099"/>
+        </w:rPr>
+        <w:t xml:space="preserve"> 3 GPIOs for CFG, by order. </w:t>
+      </w:r>
+      <w:r>
+        <w:rPr>
+          <w:rFonts w:hint="eastAsia"/>
+          <w:color w:val="000099"/>
+        </w:rPr>
+        <w:t>cfg</w:t>
+      </w:r>
+      <w:r>
+        <w:rPr>
+          <w:color w:val="000099"/>
+        </w:rPr>
+        <w:t xml:space="preserve">1, </w:t>
+      </w:r>
+      <w:r>
+        <w:rPr>
+          <w:rFonts w:hint="eastAsia"/>
+          <w:color w:val="000099"/>
+        </w:rPr>
+        <w:t>cfg</w:t>
+      </w:r>
+      <w:r>
+        <w:rPr>
+          <w:color w:val="000099"/>
+        </w:rPr>
+        <w:t xml:space="preserve">2, </w:t>
+      </w:r>
+      <w:r>
+        <w:rPr>
+          <w:rFonts w:hint="eastAsia"/>
+          <w:color w:val="000099"/>
+        </w:rPr>
+        <w:t>cfg</w:t>
+      </w:r>
+      <w:r>
+        <w:rPr>
+          <w:color w:val="000099"/>
+        </w:rPr>
+        <w:t>3</w:t>
       </w:r>
     </w:p>
     <w:p>
@@ -4774,11 +5594,354 @@
       <w:pPr>
         <w:pStyle w:val="a7"/>
         <w:ind w:leftChars="0" w:left="905"/>
-      </w:pPr>
+        <w:rPr>
+          <w:rFonts w:hint="eastAsia"/>
+        </w:rPr>
+      </w:pPr>
+    </w:p>
+    <w:p>
+      <w:pPr>
+        <w:pStyle w:val="a7"/>
+        <w:ind w:leftChars="0" w:left="905"/>
+        <w:rPr>
+          <w:rFonts w:hint="eastAsia"/>
+        </w:rPr>
+      </w:pPr>
+    </w:p>
+    <w:p>
+      <w:pPr>
+        <w:pStyle w:val="a7"/>
+        <w:numPr>
+          <w:ilvl w:val="0"/>
+          <w:numId w:val="1"/>
+        </w:numPr>
+        <w:ind w:leftChars="0"/>
+        <w:rPr>
+          <w:b/>
+        </w:rPr>
+      </w:pPr>
+      <w:r>
+        <w:rPr>
+          <w:rFonts w:hint="eastAsia"/>
+          <w:b/>
+        </w:rPr>
+        <w:t>Watchdog Timer</w:t>
+      </w:r>
+    </w:p>
+    <w:p>
+      <w:pPr>
+        <w:pStyle w:val="a7"/>
+        <w:numPr>
+          <w:ilvl w:val="0"/>
+          <w:numId w:val="6"/>
+        </w:numPr>
+        <w:ind w:leftChars="0"/>
+        <w:rPr>
+          <w:rFonts w:hint="eastAsia"/>
+        </w:rPr>
+      </w:pPr>
+      <w:r>
+        <w:rPr>
+          <w:rFonts w:hint="eastAsia"/>
+        </w:rPr>
+        <w:t xml:space="preserve">Create a file and name it as this format: </w:t>
+      </w:r>
+      <w:r>
+        <w:rPr>
+          <w:rFonts w:hint="eastAsia"/>
+          <w:i/>
+        </w:rPr>
+        <w:t>BOARD_NAME.conf</w:t>
+      </w:r>
+      <w:r>
+        <w:rPr>
+          <w:rFonts w:hint="eastAsia"/>
+        </w:rPr>
+        <w:t xml:space="preserve">, i.e., if you want to create a configuration file for S0361, the configuration file name should be </w:t>
+      </w:r>
+      <w:r>
+        <w:t>“</w:t>
+      </w:r>
+      <w:r>
+        <w:rPr>
+          <w:rFonts w:hint="eastAsia"/>
+          <w:i/>
+        </w:rPr>
+        <w:t>S0361.conf</w:t>
+      </w:r>
+      <w:r>
+        <w:t>”</w:t>
+      </w:r>
+      <w:r>
+        <w:rPr>
+          <w:rFonts w:hint="eastAsia"/>
+        </w:rPr>
+        <w:t>.</w:t>
+      </w:r>
+    </w:p>
+    <w:p>
+      <w:pPr>
+        <w:pStyle w:val="a7"/>
+        <w:ind w:leftChars="0" w:left="1385"/>
+        <w:rPr>
+          <w:rFonts w:hint="eastAsia"/>
+        </w:rPr>
+      </w:pPr>
+    </w:p>
+    <w:p>
+      <w:pPr>
+        <w:pStyle w:val="a7"/>
+        <w:numPr>
+          <w:ilvl w:val="0"/>
+          <w:numId w:val="6"/>
+        </w:numPr>
+        <w:ind w:leftChars="0"/>
+        <w:rPr>
+          <w:rFonts w:hint="eastAsia"/>
+        </w:rPr>
+      </w:pPr>
+      <w:r>
+        <w:rPr>
+          <w:rFonts w:hint="eastAsia"/>
+        </w:rPr>
+        <w:t xml:space="preserve">Copy the following text (blue color) and paste in the configuration file. Please </w:t>
+      </w:r>
+      <w:r>
+        <w:t xml:space="preserve">don’t add or </w:t>
+      </w:r>
+      <w:r>
+        <w:rPr>
+          <w:rFonts w:hint="eastAsia"/>
+        </w:rPr>
+        <w:t>remove</w:t>
+      </w:r>
+      <w:r>
+        <w:t xml:space="preserve"> any line </w:t>
+      </w:r>
+      <w:r>
+        <w:rPr>
+          <w:rFonts w:hint="eastAsia"/>
+        </w:rPr>
+        <w:t>from</w:t>
+      </w:r>
+      <w:r>
+        <w:t xml:space="preserve"> this header.</w:t>
+      </w:r>
+      <w:r>
+        <w:rPr>
+          <w:rFonts w:hint="eastAsia"/>
+        </w:rPr>
+        <w:br/>
+      </w:r>
+      <w:r>
+        <w:rPr>
+          <w:color w:val="000099"/>
+        </w:rPr>
+        <w:t># DO NOT MODIFY THIS HEADER</w:t>
+      </w:r>
+      <w:r>
+        <w:rPr>
+          <w:rFonts w:hint="eastAsia"/>
+          <w:color w:val="000099"/>
+        </w:rPr>
+        <w:br/>
+      </w:r>
+      <w:r>
+        <w:rPr>
+          <w:color w:val="000099"/>
+        </w:rPr>
+        <w:t># 1st line: chip_name(PCH/NCTxxxx/F71xxxx), address(500/1C00/2E/4E)</w:t>
+      </w:r>
+    </w:p>
+    <w:p>
+      <w:pPr>
+        <w:pStyle w:val="a7"/>
+        <w:ind w:leftChars="0" w:left="1385"/>
+        <w:rPr>
+          <w:rFonts w:hint="eastAsia"/>
+        </w:rPr>
+      </w:pPr>
+    </w:p>
+    <w:p>
+      <w:pPr>
+        <w:pStyle w:val="a7"/>
+        <w:numPr>
+          <w:ilvl w:val="0"/>
+          <w:numId w:val="6"/>
+        </w:numPr>
+        <w:ind w:leftChars="0"/>
+        <w:rPr>
+          <w:rFonts w:hint="eastAsia"/>
+        </w:rPr>
+      </w:pPr>
+      <w:r>
+        <w:rPr>
+          <w:rFonts w:hint="eastAsia"/>
+        </w:rPr>
+        <w:t>Write SuperIO and I/O address in 1</w:t>
+      </w:r>
+      <w:r>
+        <w:rPr>
+          <w:rFonts w:hint="eastAsia"/>
+          <w:vertAlign w:val="superscript"/>
+        </w:rPr>
+        <w:t>st</w:t>
+      </w:r>
+      <w:r>
+        <w:rPr>
+          <w:rFonts w:hint="eastAsia"/>
+        </w:rPr>
+        <w:t xml:space="preserve"> line, separate with comma. i.e., </w:t>
+      </w:r>
+      <w:r>
+        <w:t>“</w:t>
+      </w:r>
+      <w:r>
+        <w:rPr>
+          <w:rFonts w:hint="eastAsia"/>
+          <w:i/>
+        </w:rPr>
+        <w:t>NCT6776F, 4E</w:t>
+      </w:r>
+      <w:r>
+        <w:t>”</w:t>
+      </w:r>
+      <w:r>
+        <w:rPr>
+          <w:rFonts w:hint="eastAsia"/>
+        </w:rPr>
+        <w:t xml:space="preserve">, </w:t>
+      </w:r>
+      <w:r>
+        <w:t>“</w:t>
+      </w:r>
+      <w:r>
+        <w:rPr>
+          <w:rFonts w:hint="eastAsia"/>
+          <w:i/>
+        </w:rPr>
+        <w:t>F71889AD, 4E</w:t>
+      </w:r>
+      <w:r>
+        <w:t>”</w:t>
+      </w:r>
+      <w:r>
+        <w:rPr>
+          <w:rFonts w:hint="eastAsia"/>
+        </w:rPr>
+        <w:t xml:space="preserve"> or </w:t>
+      </w:r>
+      <w:r>
+        <w:t>“</w:t>
+      </w:r>
+      <w:r>
+        <w:rPr>
+          <w:rFonts w:hint="eastAsia"/>
+          <w:i/>
+        </w:rPr>
+        <w:t>AST1300, 2E</w:t>
+      </w:r>
+      <w:r>
+        <w:t>”</w:t>
+      </w:r>
+      <w:r>
+        <w:rPr>
+          <w:rFonts w:hint="eastAsia"/>
+        </w:rPr>
+        <w:t xml:space="preserve">, where </w:t>
+      </w:r>
+      <w:r>
+        <w:rPr>
+          <w:rFonts w:hint="eastAsia"/>
+          <w:i/>
+        </w:rPr>
+        <w:t>2E</w:t>
+      </w:r>
+      <w:r>
+        <w:rPr>
+          <w:rFonts w:hint="eastAsia"/>
+        </w:rPr>
+        <w:t xml:space="preserve"> and </w:t>
+      </w:r>
+      <w:r>
+        <w:rPr>
+          <w:rFonts w:hint="eastAsia"/>
+          <w:i/>
+        </w:rPr>
+        <w:t>4E</w:t>
+      </w:r>
+      <w:r>
+        <w:rPr>
+          <w:rFonts w:hint="eastAsia"/>
+        </w:rPr>
+        <w:t xml:space="preserve"> is I/O address for SuperIO.</w:t>
+      </w:r>
+    </w:p>
+    <w:p>
+      <w:pPr>
+        <w:pStyle w:val="a7"/>
+        <w:ind w:leftChars="0" w:left="1385"/>
+      </w:pPr>
+    </w:p>
+    <w:p>
+      <w:pPr>
+        <w:pStyle w:val="a7"/>
+        <w:numPr>
+          <w:ilvl w:val="0"/>
+          <w:numId w:val="6"/>
+        </w:numPr>
+        <w:ind w:leftChars="0"/>
+      </w:pPr>
+      <w:r>
+        <w:rPr>
+          <w:rFonts w:hint="eastAsia"/>
+        </w:rPr>
+        <w:t>i.e., S0361.conf:</w:t>
+      </w:r>
+      <w:r>
+        <w:br/>
+      </w:r>
+      <w:r>
+        <w:rPr>
+          <w:color w:val="000099"/>
+        </w:rPr>
+        <w:t># DO NOT MODIFY THIS HEADER</w:t>
+      </w:r>
+      <w:r>
+        <w:rPr>
+          <w:rFonts w:hint="eastAsia"/>
+          <w:color w:val="000099"/>
+        </w:rPr>
+        <w:br/>
+      </w:r>
+      <w:r>
+        <w:rPr>
+          <w:color w:val="000099"/>
+        </w:rPr>
+        <w:t># 1st line: chip_name(PCH/NCTxxxx/F71xxxx), address(500/1C00/2E/4E)</w:t>
+      </w:r>
+      <w:r>
+        <w:rPr>
+          <w:rFonts w:hint="eastAsia"/>
+        </w:rPr>
+        <w:br/>
+      </w:r>
+      <w:r>
+        <w:rPr>
+          <w:color w:val="FF0000"/>
+        </w:rPr>
+        <w:t>NCT6776F, 4E</w:t>
+      </w:r>
+      <w:r>
+        <w:rPr>
+          <w:rFonts w:hint="eastAsia"/>
+        </w:rPr>
+        <w:br/>
+      </w:r>
     </w:p>
     <w:sectPr>
       <w:pgSz w:w="11906" w:h="16838"/>
-      <w:pgMar w:top="1440" w:right="1800" w:bottom="1440" w:left="1800" w:header="851" w:footer="992" w:gutter="0"/>
+      <w:pgMar w:top="1440" w:right="1416" w:bottom="1440" w:left="1560" w:header="851" w:footer="992" w:gutter="0"/>
       <w:cols w:space="425"/>
       <w:docGrid w:type="lines" w:linePitch="360"/>
     </w:sectPr>
@@ -4827,16 +5990,16 @@
 <file path=word/numbering.xml><?xml version="1.0" encoding="utf-8"?>
 <w:numbering xmlns:ve="http://schemas.openxmlformats.org/markup-compatibility/2006" xmlns:o="urn:schemas-microsoft-com:office:office" xmlns:r="http://schemas.openxmlformats.org/officeDocument/2006/relationships" xmlns:m="http://schemas.openxmlformats.org/officeDocument/2006/math" xmlns:v="urn:schemas-microsoft-com:vml" xmlns:wp="http://schemas.openxmlformats.org/drawingml/2006/wordprocessingDrawing" xmlns:w10="urn:schemas-microsoft-com:office:word" xmlns:w="http://schemas.openxmlformats.org/wordprocessingml/2006/main" xmlns:wne="http://schemas.microsoft.com/office/word/2006/wordml">
   <w:abstractNum w:abstractNumId="0">
-    <w:nsid w:val="4CF35DC3"/>
+    <w:nsid w:val="177D418A"/>
     <w:multiLevelType w:val="hybridMultilevel"/>
-    <w:tmpl w:val="AE628B68"/>
+    <w:tmpl w:val="3362C0FC"/>
     <w:lvl w:ilvl="0" w:tplc="04090001">
       <w:start w:val="1"/>
       <w:numFmt w:val="bullet"/>
       <w:lvlText w:val=""/>
       <w:lvlJc w:val="left"/>
       <w:pPr>
-        <w:ind w:left="905" w:hanging="480"/>
+        <w:ind w:left="1385" w:hanging="480"/>
       </w:pPr>
       <w:rPr>
         <w:rFonts w:ascii="Wingdings" w:hAnsi="Wingdings" w:hint="default"/>
@@ -4848,7 +6011,7 @@
       <w:lvlText w:val=""/>
       <w:lvlJc w:val="left"/>
       <w:pPr>
-        <w:ind w:left="1385" w:hanging="480"/>
+        <w:ind w:left="1865" w:hanging="480"/>
       </w:pPr>
       <w:rPr>
         <w:rFonts w:ascii="Wingdings" w:hAnsi="Wingdings" w:hint="default"/>
@@ -4860,7 +6023,7 @@
       <w:lvlText w:val=""/>
       <w:lvlJc w:val="left"/>
       <w:pPr>
-        <w:ind w:left="1865" w:hanging="480"/>
+        <w:ind w:left="2345" w:hanging="480"/>
       </w:pPr>
       <w:rPr>
         <w:rFonts w:ascii="Wingdings" w:hAnsi="Wingdings" w:hint="default"/>
@@ -4872,7 +6035,7 @@
       <w:lvlText w:val=""/>
       <w:lvlJc w:val="left"/>
       <w:pPr>
-        <w:ind w:left="2345" w:hanging="480"/>
+        <w:ind w:left="2825" w:hanging="480"/>
       </w:pPr>
       <w:rPr>
         <w:rFonts w:ascii="Wingdings" w:hAnsi="Wingdings" w:hint="default"/>
@@ -4884,7 +6047,7 @@
       <w:lvlText w:val=""/>
       <w:lvlJc w:val="left"/>
       <w:pPr>
-        <w:ind w:left="2825" w:hanging="480"/>
+        <w:ind w:left="3305" w:hanging="480"/>
       </w:pPr>
       <w:rPr>
         <w:rFonts w:ascii="Wingdings" w:hAnsi="Wingdings" w:hint="default"/>
@@ -4896,7 +6059,7 @@
       <w:lvlText w:val=""/>
       <w:lvlJc w:val="left"/>
       <w:pPr>
-        <w:ind w:left="3305" w:hanging="480"/>
+        <w:ind w:left="3785" w:hanging="480"/>
       </w:pPr>
       <w:rPr>
         <w:rFonts w:ascii="Wingdings" w:hAnsi="Wingdings" w:hint="default"/>
@@ -4908,7 +6071,7 @@
       <w:lvlText w:val=""/>
       <w:lvlJc w:val="left"/>
       <w:pPr>
-        <w:ind w:left="3785" w:hanging="480"/>
+        <w:ind w:left="4265" w:hanging="480"/>
       </w:pPr>
       <w:rPr>
         <w:rFonts w:ascii="Wingdings" w:hAnsi="Wingdings" w:hint="default"/>
@@ -4920,7 +6083,7 @@
       <w:lvlText w:val=""/>
       <w:lvlJc w:val="left"/>
       <w:pPr>
-        <w:ind w:left="4265" w:hanging="480"/>
+        <w:ind w:left="4745" w:hanging="480"/>
       </w:pPr>
       <w:rPr>
         <w:rFonts w:ascii="Wingdings" w:hAnsi="Wingdings" w:hint="default"/>
@@ -4932,7 +6095,7 @@
       <w:lvlText w:val=""/>
       <w:lvlJc w:val="left"/>
       <w:pPr>
-        <w:ind w:left="4745" w:hanging="480"/>
+        <w:ind w:left="5225" w:hanging="480"/>
       </w:pPr>
       <w:rPr>
         <w:rFonts w:ascii="Wingdings" w:hAnsi="Wingdings" w:hint="default"/>
@@ -4940,9 +6103,98 @@
     </w:lvl>
   </w:abstractNum>
   <w:abstractNum w:abstractNumId="1">
-    <w:nsid w:val="54034C16"/>
+    <w:nsid w:val="3EC12795"/>
     <w:multiLevelType w:val="hybridMultilevel"/>
-    <w:tmpl w:val="7782577C"/>
+    <w:tmpl w:val="E3FA9B26"/>
+    <w:lvl w:ilvl="0" w:tplc="19DEC338">
+      <w:start w:val="1"/>
+      <w:numFmt w:val="decimal"/>
+      <w:lvlText w:val="%1."/>
+      <w:lvlJc w:val="left"/>
+      <w:pPr>
+        <w:ind w:left="360" w:hanging="360"/>
+      </w:pPr>
+      <w:rPr>
+        <w:rFonts w:hint="default"/>
+      </w:rPr>
+    </w:lvl>
+    <w:lvl w:ilvl="1" w:tplc="04090019" w:tentative="1">
+      <w:start w:val="1"/>
+      <w:numFmt w:val="ideographTraditional"/>
+      <w:lvlText w:val="%2、"/>
+      <w:lvlJc w:val="left"/>
+      <w:pPr>
+        <w:ind w:left="960" w:hanging="480"/>
+      </w:pPr>
+    </w:lvl>
+    <w:lvl w:ilvl="2" w:tplc="0409001B" w:tentative="1">
+      <w:start w:val="1"/>
+      <w:numFmt w:val="lowerRoman"/>
+      <w:lvlText w:val="%3."/>
+      <w:lvlJc w:val="right"/>
+      <w:pPr>
+        <w:ind w:left="1440" w:hanging="480"/>
+      </w:pPr>
+    </w:lvl>
+    <w:lvl w:ilvl="3" w:tplc="0409000F" w:tentative="1">
+      <w:start w:val="1"/>
+      <w:numFmt w:val="decimal"/>
+      <w:lvlText w:val="%4."/>
+      <w:lvlJc w:val="left"/>
+      <w:pPr>
+        <w:ind w:left="1920" w:hanging="480"/>
+      </w:pPr>
+    </w:lvl>
+    <w:lvl w:ilvl="4" w:tplc="04090019" w:tentative="1">
+      <w:start w:val="1"/>
+      <w:numFmt w:val="ideographTraditional"/>
+      <w:lvlText w:val="%5、"/>
+      <w:lvlJc w:val="left"/>
+      <w:pPr>
+        <w:ind w:left="2400" w:hanging="480"/>
+      </w:pPr>
+    </w:lvl>
+    <w:lvl w:ilvl="5" w:tplc="0409001B" w:tentative="1">
+      <w:start w:val="1"/>
+      <w:numFmt w:val="lowerRoman"/>
+      <w:lvlText w:val="%6."/>
+      <w:lvlJc w:val="right"/>
+      <w:pPr>
+        <w:ind w:left="2880" w:hanging="480"/>
+      </w:pPr>
+    </w:lvl>
+    <w:lvl w:ilvl="6" w:tplc="0409000F" w:tentative="1">
+      <w:start w:val="1"/>
+      <w:numFmt w:val="decimal"/>
+      <w:lvlText w:val="%7."/>
+      <w:lvlJc w:val="left"/>
+      <w:pPr>
+        <w:ind w:left="3360" w:hanging="480"/>
+      </w:pPr>
+    </w:lvl>
+    <w:lvl w:ilvl="7" w:tplc="04090019" w:tentative="1">
+      <w:start w:val="1"/>
+      <w:numFmt w:val="ideographTraditional"/>
+      <w:lvlText w:val="%8、"/>
+      <w:lvlJc w:val="left"/>
+      <w:pPr>
+        <w:ind w:left="3840" w:hanging="480"/>
+      </w:pPr>
+    </w:lvl>
+    <w:lvl w:ilvl="8" w:tplc="0409001B" w:tentative="1">
+      <w:start w:val="1"/>
+      <w:numFmt w:val="lowerRoman"/>
+      <w:lvlText w:val="%9."/>
+      <w:lvlJc w:val="right"/>
+      <w:pPr>
+        <w:ind w:left="4320" w:hanging="480"/>
+      </w:pPr>
+    </w:lvl>
+  </w:abstractNum>
+  <w:abstractNum w:abstractNumId="2">
+    <w:nsid w:val="4CF35DC3"/>
+    <w:multiLevelType w:val="hybridMultilevel"/>
+    <w:tmpl w:val="AE628B68"/>
     <w:lvl w:ilvl="0" w:tplc="04090001">
       <w:start w:val="1"/>
       <w:numFmt w:val="bullet"/>
@@ -5052,10 +6304,10 @@
       </w:rPr>
     </w:lvl>
   </w:abstractNum>
-  <w:abstractNum w:abstractNumId="2">
-    <w:nsid w:val="5E3A25E6"/>
+  <w:abstractNum w:abstractNumId="3">
+    <w:nsid w:val="54034C16"/>
     <w:multiLevelType w:val="hybridMultilevel"/>
-    <w:tmpl w:val="3E0CBD1C"/>
+    <w:tmpl w:val="7782577C"/>
     <w:lvl w:ilvl="0" w:tplc="04090001">
       <w:start w:val="1"/>
       <w:numFmt w:val="bullet"/>
@@ -5165,7 +6417,120 @@
       </w:rPr>
     </w:lvl>
   </w:abstractNum>
-  <w:abstractNum w:abstractNumId="3">
+  <w:abstractNum w:abstractNumId="4">
+    <w:nsid w:val="5E3A25E6"/>
+    <w:multiLevelType w:val="hybridMultilevel"/>
+    <w:tmpl w:val="3E0CBD1C"/>
+    <w:lvl w:ilvl="0" w:tplc="04090001">
+      <w:start w:val="1"/>
+      <w:numFmt w:val="bullet"/>
+      <w:lvlText w:val=""/>
+      <w:lvlJc w:val="left"/>
+      <w:pPr>
+        <w:ind w:left="905" w:hanging="480"/>
+      </w:pPr>
+      <w:rPr>
+        <w:rFonts w:ascii="Wingdings" w:hAnsi="Wingdings" w:hint="default"/>
+      </w:rPr>
+    </w:lvl>
+    <w:lvl w:ilvl="1" w:tplc="04090003" w:tentative="1">
+      <w:start w:val="1"/>
+      <w:numFmt w:val="bullet"/>
+      <w:lvlText w:val=""/>
+      <w:lvlJc w:val="left"/>
+      <w:pPr>
+        <w:ind w:left="1385" w:hanging="480"/>
+      </w:pPr>
+      <w:rPr>
+        <w:rFonts w:ascii="Wingdings" w:hAnsi="Wingdings" w:hint="default"/>
+      </w:rPr>
+    </w:lvl>
+    <w:lvl w:ilvl="2" w:tplc="04090005" w:tentative="1">
+      <w:start w:val="1"/>
+      <w:numFmt w:val="bullet"/>
+      <w:lvlText w:val=""/>
+      <w:lvlJc w:val="left"/>
+      <w:pPr>
+        <w:ind w:left="1865" w:hanging="480"/>
+      </w:pPr>
+      <w:rPr>
+        <w:rFonts w:ascii="Wingdings" w:hAnsi="Wingdings" w:hint="default"/>
+      </w:rPr>
+    </w:lvl>
+    <w:lvl w:ilvl="3" w:tplc="04090001" w:tentative="1">
+      <w:start w:val="1"/>
+      <w:numFmt w:val="bullet"/>
+      <w:lvlText w:val=""/>
+      <w:lvlJc w:val="left"/>
+      <w:pPr>
+        <w:ind w:left="2345" w:hanging="480"/>
+      </w:pPr>
+      <w:rPr>
+        <w:rFonts w:ascii="Wingdings" w:hAnsi="Wingdings" w:hint="default"/>
+      </w:rPr>
+    </w:lvl>
+    <w:lvl w:ilvl="4" w:tplc="04090003" w:tentative="1">
+      <w:start w:val="1"/>
+      <w:numFmt w:val="bullet"/>
+      <w:lvlText w:val=""/>
+      <w:lvlJc w:val="left"/>
+      <w:pPr>
+        <w:ind w:left="2825" w:hanging="480"/>
+      </w:pPr>
+      <w:rPr>
+        <w:rFonts w:ascii="Wingdings" w:hAnsi="Wingdings" w:hint="default"/>
+      </w:rPr>
+    </w:lvl>
+    <w:lvl w:ilvl="5" w:tplc="04090005" w:tentative="1">
+      <w:start w:val="1"/>
+      <w:numFmt w:val="bullet"/>
+      <w:lvlText w:val=""/>
+      <w:lvlJc w:val="left"/>
+      <w:pPr>
+        <w:ind w:left="3305" w:hanging="480"/>
+      </w:pPr>
+      <w:rPr>
+        <w:rFonts w:ascii="Wingdings" w:hAnsi="Wingdings" w:hint="default"/>
+      </w:rPr>
+    </w:lvl>
+    <w:lvl w:ilvl="6" w:tplc="04090001" w:tentative="1">
+      <w:start w:val="1"/>
+      <w:numFmt w:val="bullet"/>
+      <w:lvlText w:val=""/>
+      <w:lvlJc w:val="left"/>
+      <w:pPr>
+        <w:ind w:left="3785" w:hanging="480"/>
+      </w:pPr>
+      <w:rPr>
+        <w:rFonts w:ascii="Wingdings" w:hAnsi="Wingdings" w:hint="default"/>
+      </w:rPr>
+    </w:lvl>
+    <w:lvl w:ilvl="7" w:tplc="04090003" w:tentative="1">
+      <w:start w:val="1"/>
+      <w:numFmt w:val="bullet"/>
+      <w:lvlText w:val=""/>
+      <w:lvlJc w:val="left"/>
+      <w:pPr>
+        <w:ind w:left="4265" w:hanging="480"/>
+      </w:pPr>
+      <w:rPr>
+        <w:rFonts w:ascii="Wingdings" w:hAnsi="Wingdings" w:hint="default"/>
+      </w:rPr>
+    </w:lvl>
+    <w:lvl w:ilvl="8" w:tplc="04090005" w:tentative="1">
+      <w:start w:val="1"/>
+      <w:numFmt w:val="bullet"/>
+      <w:lvlText w:val=""/>
+      <w:lvlJc w:val="left"/>
+      <w:pPr>
+        <w:ind w:left="4745" w:hanging="480"/>
+      </w:pPr>
+      <w:rPr>
+        <w:rFonts w:ascii="Wingdings" w:hAnsi="Wingdings" w:hint="default"/>
+      </w:rPr>
+    </w:lvl>
+  </w:abstractNum>
+  <w:abstractNum w:abstractNumId="5">
     <w:nsid w:val="6F6259E8"/>
     <w:multiLevelType w:val="multilevel"/>
     <w:tmpl w:val="8242977C"/>
@@ -5258,15 +6623,21 @@
     </w:lvl>
   </w:abstractNum>
   <w:num w:numId="1">
+    <w:abstractNumId w:val="5"/>
+  </w:num>
+  <w:num w:numId="2">
     <w:abstractNumId w:val="3"/>
   </w:num>
-  <w:num w:numId="2">
+  <w:num w:numId="3">
+    <w:abstractNumId w:val="4"/>
+  </w:num>
+  <w:num w:numId="4">
+    <w:abstractNumId w:val="2"/>
+  </w:num>
+  <w:num w:numId="5">
     <w:abstractNumId w:val="1"/>
   </w:num>
-  <w:num w:numId="3">
-    <w:abstractNumId w:val="2"/>
-  </w:num>
-  <w:num w:numId="4">
+  <w:num w:numId="6">
     <w:abstractNumId w:val="0"/>
   </w:num>
 </w:numbering>
@@ -5585,6 +6956,29 @@
       <w:szCs w:val="18"/>
     </w:rPr>
   </w:style>
+  <w:style w:type="table" w:styleId="ac">
+    <w:name w:val="Table Grid"/>
+    <w:basedOn w:val="a1"/>
+    <w:uiPriority w:val="59"/>
+    <w:rsid w:val="0061054B"/>
+    <w:tblPr>
+      <w:tblInd w:w="0" w:type="dxa"/>
+      <w:tblBorders>
+        <w:top w:val="single" w:sz="4" w:space="0" w:color="000000" w:themeColor="text1"/>
+        <w:left w:val="single" w:sz="4" w:space="0" w:color="000000" w:themeColor="text1"/>
+        <w:bottom w:val="single" w:sz="4" w:space="0" w:color="000000" w:themeColor="text1"/>
+        <w:right w:val="single" w:sz="4" w:space="0" w:color="000000" w:themeColor="text1"/>
+        <w:insideH w:val="single" w:sz="4" w:space="0" w:color="000000" w:themeColor="text1"/>
+        <w:insideV w:val="single" w:sz="4" w:space="0" w:color="000000" w:themeColor="text1"/>
+      </w:tblBorders>
+      <w:tblCellMar>
+        <w:top w:w="0" w:type="dxa"/>
+        <w:left w:w="108" w:type="dxa"/>
+        <w:bottom w:w="0" w:type="dxa"/>
+        <w:right w:w="108" w:type="dxa"/>
+      </w:tblCellMar>
+    </w:tblPr>
+  </w:style>
 </w:styles>
 </file>
 

</xml_diff>